<commit_message>
changes in the smart contract functions
</commit_message>
<xml_diff>
--- a/project_documents/Smart_contract_specifications.docx
+++ b/project_documents/Smart_contract_specifications.docx
@@ -223,16 +223,7 @@
                 <w:sz w:val="24"/>
                 <w:szCs w:val="24"/>
               </w:rPr>
-              <w:t>owner</w:t>
-            </w:r>
-            <w:r>
-              <w:rPr>
-                <w:rFonts w:eastAsia="Times New Roman" w:cstheme="minorHAnsi"/>
-                <w:color w:val="000000"/>
-                <w:sz w:val="24"/>
-                <w:szCs w:val="24"/>
-              </w:rPr>
-              <w:t xml:space="preserve"> as msg.sender</w:t>
+              <w:t>owner as msg.sender</w:t>
             </w:r>
           </w:p>
           <w:p>
@@ -455,6 +446,71 @@
           <w:p>
             <w:r>
               <w:t>Adds a new vote from the user to the candidate mentioned as the candidate Id</w:t>
+            </w:r>
+          </w:p>
+        </w:tc>
+      </w:tr>
+      <w:tr>
+        <w:trPr>
+          <w:trHeight w:val="1691"/>
+        </w:trPr>
+        <w:tc>
+          <w:tcPr>
+            <w:tcW w:w="1514" w:type="dxa"/>
+          </w:tcPr>
+          <w:p>
+            <w:r>
+              <w:t>addUser</w:t>
+            </w:r>
+          </w:p>
+        </w:tc>
+        <w:tc>
+          <w:tcPr>
+            <w:tcW w:w="1277" w:type="dxa"/>
+          </w:tcPr>
+          <w:p>
+            <w:r>
+              <w:t xml:space="preserve">Public </w:t>
+            </w:r>
+          </w:p>
+        </w:tc>
+        <w:tc>
+          <w:tcPr>
+            <w:tcW w:w="1301" w:type="dxa"/>
+          </w:tcPr>
+          <w:p>
+            <w:r>
+              <w:t>N/A</w:t>
+            </w:r>
+          </w:p>
+        </w:tc>
+        <w:tc>
+          <w:tcPr>
+            <w:tcW w:w="1227" w:type="dxa"/>
+          </w:tcPr>
+          <w:p>
+            <w:r>
+              <w:t>onlyOwner</w:t>
+            </w:r>
+          </w:p>
+        </w:tc>
+        <w:tc>
+          <w:tcPr>
+            <w:tcW w:w="1404" w:type="dxa"/>
+          </w:tcPr>
+          <w:p>
+            <w:r>
+              <w:t>user – address of the user</w:t>
+            </w:r>
+          </w:p>
+        </w:tc>
+        <w:tc>
+          <w:tcPr>
+            <w:tcW w:w="2759" w:type="dxa"/>
+          </w:tcPr>
+          <w:p>
+            <w:r>
+              <w:t>Setting up the user address for USER_ROLE</w:t>
             </w:r>
           </w:p>
         </w:tc>
@@ -831,6 +887,7 @@
     <w:lsdException w:name="HTML Sample" w:semiHidden="1" w:unhideWhenUsed="1"/>
     <w:lsdException w:name="HTML Typewriter" w:semiHidden="1" w:unhideWhenUsed="1"/>
     <w:lsdException w:name="HTML Variable" w:semiHidden="1" w:unhideWhenUsed="1"/>
+    <w:lsdException w:name="Normal Table" w:semiHidden="1" w:unhideWhenUsed="1"/>
     <w:lsdException w:name="annotation subject" w:semiHidden="1" w:unhideWhenUsed="1"/>
     <w:lsdException w:name="No List" w:semiHidden="1" w:unhideWhenUsed="1"/>
     <w:lsdException w:name="Outline List 1" w:semiHidden="1" w:unhideWhenUsed="1"/>
@@ -877,8 +934,10 @@
     <w:lsdException w:name="Table Subtle 2" w:semiHidden="1" w:unhideWhenUsed="1"/>
     <w:lsdException w:name="Table Web 1" w:semiHidden="1" w:unhideWhenUsed="1"/>
     <w:lsdException w:name="Table Web 2" w:semiHidden="1" w:unhideWhenUsed="1"/>
+    <w:lsdException w:name="Table Web 3" w:semiHidden="1" w:unhideWhenUsed="1"/>
     <w:lsdException w:name="Balloon Text" w:semiHidden="1" w:unhideWhenUsed="1"/>
     <w:lsdException w:name="Table Grid" w:uiPriority="39"/>
+    <w:lsdException w:name="Table Theme" w:semiHidden="1" w:unhideWhenUsed="1"/>
     <w:lsdException w:name="Placeholder Text" w:semiHidden="1"/>
     <w:lsdException w:name="No Spacing" w:uiPriority="1" w:qFormat="1"/>
     <w:lsdException w:name="Light Shading" w:uiPriority="60"/>

</xml_diff>